<commit_message>
I changed the flow chart for the teams
</commit_message>
<xml_diff>
--- a/project book  0.1.docx
+++ b/project book  0.1.docx
@@ -33443,10 +33443,10 @@
           <w:rtl/>
         </w:rPr>
         <w:drawing>
-          <wp:inline distT="0" distB="0" distL="0" distR="0" wp14:anchorId="7F775F2C" wp14:editId="3743E1AE">
-            <wp:extent cx="5274310" cy="2383790"/>
+          <wp:inline distT="0" distB="0" distL="0" distR="0" wp14:anchorId="68823837" wp14:editId="3DBA4548">
+            <wp:extent cx="5274310" cy="2329815"/>
             <wp:effectExtent l="0" t="0" r="2540" b="0"/>
-            <wp:docPr id="47" name="תמונה 47"/>
+            <wp:docPr id="48" name="תמונה 48"/>
             <wp:cNvGraphicFramePr>
               <a:graphicFrameLocks xmlns:a="http://schemas.openxmlformats.org/drawingml/2006/main" noChangeAspect="1"/>
             </wp:cNvGraphicFramePr>
@@ -33454,7 +33454,7 @@
               <a:graphicData uri="http://schemas.openxmlformats.org/drawingml/2006/picture">
                 <pic:pic xmlns:pic="http://schemas.openxmlformats.org/drawingml/2006/picture">
                   <pic:nvPicPr>
-                    <pic:cNvPr id="0" name="928D623.tmp"/>
+                    <pic:cNvPr id="0" name="92824EE.tmp"/>
                     <pic:cNvPicPr/>
                   </pic:nvPicPr>
                   <pic:blipFill>
@@ -33472,7 +33472,7 @@
                   <pic:spPr>
                     <a:xfrm>
                       <a:off x="0" y="0"/>
-                      <a:ext cx="5274310" cy="2383790"/>
+                      <a:ext cx="5274310" cy="2329815"/>
                     </a:xfrm>
                     <a:prstGeom prst="rect">
                       <a:avLst/>
@@ -55406,7 +55406,7 @@
 </file>
 
 <file path=customXml/itemProps1.xml><?xml version="1.0" encoding="utf-8"?>
-<ds:datastoreItem xmlns:ds="http://schemas.openxmlformats.org/officeDocument/2006/customXml" ds:itemID="{09172380-E9BE-4F4E-8616-1D460048A758}">
+<ds:datastoreItem xmlns:ds="http://schemas.openxmlformats.org/officeDocument/2006/customXml" ds:itemID="{07C5D94C-E63D-4AA1-A8FF-E5E508091C3C}">
   <ds:schemaRefs>
     <ds:schemaRef ds:uri="http://schemas.openxmlformats.org/officeDocument/2006/bibliography"/>
   </ds:schemaRefs>

</xml_diff>